<commit_message>
Viet bao cao tuan 1,2
</commit_message>
<xml_diff>
--- a/BaoCao.docx
+++ b/BaoCao.docx
@@ -3,21 +3,107 @@
 <w:document xmlns:wpc="http://schemas.microsoft.com/office/word/2010/wordprocessingCanvas" xmlns:cx="http://schemas.microsoft.com/office/drawing/2014/chartex" xmlns:cx1="http://schemas.microsoft.com/office/drawing/2015/9/8/chartex" xmlns:cx2="http://schemas.microsoft.com/office/drawing/2015/10/21/chartex" xmlns:cx3="http://schemas.microsoft.com/office/drawing/2016/5/9/chartex" xmlns:cx4="http://schemas.microsoft.com/office/drawing/2016/5/10/chartex" xmlns:cx5="http://schemas.microsoft.com/office/drawing/2016/5/11/chartex" xmlns:cx6="http://schemas.microsoft.com/office/drawing/2016/5/12/chartex" xmlns:cx7="http://schemas.microsoft.com/office/drawing/2016/5/13/chartex" xmlns:cx8="http://schemas.microsoft.com/office/drawing/2016/5/14/chartex" xmlns:mc="http://schemas.openxmlformats.org/markup-compatibility/2006" xmlns:aink="http://schemas.microsoft.com/office/drawing/2016/ink" xmlns:am3d="http://schemas.microsoft.com/office/drawing/2017/model3d" xmlns:o="urn:schemas-microsoft-com:office:office" xmlns:oel="http://schemas.microsoft.com/office/2019/extlst" xmlns:r="http://schemas.openxmlformats.org/officeDocument/2006/relationships" xmlns:m="http://schemas.openxmlformats.org/officeDocument/2006/math" xmlns:v="urn:schemas-microsoft-com:vml" xmlns:wp14="http://schemas.microsoft.com/office/word/2010/wordprocessingDrawing" xmlns:wp="http://schemas.openxmlformats.org/drawingml/2006/wordprocessingDrawing" xmlns:w10="urn:schemas-microsoft-com:office:word" xmlns:w="http://schemas.openxmlformats.org/wordprocessingml/2006/main" xmlns:w14="http://schemas.microsoft.com/office/word/2010/wordml" xmlns:w15="http://schemas.microsoft.com/office/word/2012/wordml" xmlns:w16cex="http://schemas.microsoft.com/office/word/2018/wordml/cex" xmlns:w16cid="http://schemas.microsoft.com/office/word/2016/wordml/cid" xmlns:w16="http://schemas.microsoft.com/office/word/2018/wordml" xmlns:w16du="http://schemas.microsoft.com/office/word/2023/wordml/word16du" xmlns:w16sdtdh="http://schemas.microsoft.com/office/word/2020/wordml/sdtdatahash" xmlns:w16sdtfl="http://schemas.microsoft.com/office/word/2024/wordml/sdtformatlock" xmlns:w16se="http://schemas.microsoft.com/office/word/2015/wordml/symex" xmlns:wpg="http://schemas.microsoft.com/office/word/2010/wordprocessingGroup" xmlns:wpi="http://schemas.microsoft.com/office/word/2010/wordprocessingInk" xmlns:wne="http://schemas.microsoft.com/office/word/2006/wordml" xmlns:wps="http://schemas.microsoft.com/office/word/2010/wordprocessingShape" mc:Ignorable="w14 w15 w16se w16cid w16 w16cex w16sdtdh w16sdtfl w16du wp14">
   <w:body>
     <w:p>
+      <w:pPr>
+        <w:jc w:val="center"/>
+        <w:rPr>
+          <w:rFonts w:ascii="Times New Roman" w:hAnsi="Times New Roman" w:cs="Times New Roman"/>
+          <w:b/>
+          <w:bCs/>
+          <w:sz w:val="52"/>
+          <w:szCs w:val="52"/>
+        </w:rPr>
+      </w:pPr>
       <w:r>
-        <w:t>Báo cáo hàng tuần</w:t>
+        <w:rPr>
+          <w:rFonts w:ascii="Times New Roman" w:hAnsi="Times New Roman" w:cs="Times New Roman"/>
+          <w:b/>
+          <w:bCs/>
+          <w:sz w:val="52"/>
+          <w:szCs w:val="52"/>
+        </w:rPr>
+        <w:t>Báo cáo hàng tuần cho thầy</w:t>
       </w:r>
     </w:p>
     <w:p>
+      <w:pPr>
+        <w:rPr>
+          <w:rFonts w:ascii="Times New Roman" w:hAnsi="Times New Roman" w:cs="Times New Roman"/>
+        </w:rPr>
+      </w:pPr>
       <w:r>
-        <w:t>Tuần 1:</w:t>
-      </w:r>
-      <w:r>
-        <w:t xml:space="preserve"> Điền dataset</w:t>
+        <w:rPr>
+          <w:rFonts w:ascii="Times New Roman" w:hAnsi="Times New Roman" w:cs="Times New Roman"/>
+        </w:rPr>
+        <w:t>Họ tên sinh viên: Nguyễn Hoàng Hưng</w:t>
       </w:r>
     </w:p>
     <w:p>
+      <w:pPr>
+        <w:rPr>
+          <w:rFonts w:ascii="Times New Roman" w:hAnsi="Times New Roman" w:cs="Times New Roman"/>
+        </w:rPr>
+      </w:pPr>
       <w:r>
-        <w:t>Tuần 2:</w:t>
+        <w:rPr>
+          <w:rFonts w:ascii="Times New Roman" w:hAnsi="Times New Roman" w:cs="Times New Roman"/>
+        </w:rPr>
+        <w:t xml:space="preserve">MSSV: DH52200737 </w:t>
+      </w:r>
+    </w:p>
+    <w:p>
+      <w:pPr>
+        <w:rPr>
+          <w:rFonts w:ascii="Times New Roman" w:hAnsi="Times New Roman" w:cs="Times New Roman"/>
+        </w:rPr>
+      </w:pPr>
+    </w:p>
+    <w:p>
+      <w:pPr>
+        <w:rPr>
+          <w:rFonts w:ascii="Times New Roman" w:hAnsi="Times New Roman" w:cs="Times New Roman"/>
+        </w:rPr>
+      </w:pPr>
+    </w:p>
+    <w:p>
+      <w:pPr>
+        <w:rPr>
+          <w:rFonts w:ascii="Times New Roman" w:hAnsi="Times New Roman" w:cs="Times New Roman"/>
+        </w:rPr>
+      </w:pPr>
+      <w:r>
+        <w:rPr>
+          <w:rFonts w:ascii="Times New Roman" w:hAnsi="Times New Roman" w:cs="Times New Roman"/>
+          <w:b/>
+          <w:bCs/>
+        </w:rPr>
+        <w:t>Báo cáo tuần 1</w:t>
+      </w:r>
+      <w:r>
+        <w:rPr>
+          <w:rFonts w:ascii="Times New Roman" w:hAnsi="Times New Roman" w:cs="Times New Roman"/>
+        </w:rPr>
+        <w:t>: điền dataset, chọn đề tài, framework đã hoàn thành.</w:t>
+      </w:r>
+    </w:p>
+    <w:p>
+      <w:pPr>
+        <w:rPr>
+          <w:rFonts w:ascii="Times New Roman" w:hAnsi="Times New Roman" w:cs="Times New Roman"/>
+        </w:rPr>
+      </w:pPr>
+      <w:r>
+        <w:rPr>
+          <w:rFonts w:ascii="Times New Roman" w:hAnsi="Times New Roman" w:cs="Times New Roman"/>
+          <w:b/>
+          <w:bCs/>
+        </w:rPr>
+        <w:t>Báo cáo tuần 2</w:t>
+      </w:r>
+      <w:r>
+        <w:rPr>
+          <w:rFonts w:ascii="Times New Roman" w:hAnsi="Times New Roman" w:cs="Times New Roman"/>
+        </w:rPr>
+        <w:t>: Tham gia học git, thực hành và up link git cho thầy đã hoàn thành.</w:t>
       </w:r>
     </w:p>
     <w:sectPr>

</xml_diff>

<commit_message>
Viet bao cao Tuan 3
</commit_message>
<xml_diff>
--- a/BaoCao.docx
+++ b/BaoCao.docx
@@ -28,11 +28,15 @@
       <w:pPr>
         <w:rPr>
           <w:rFonts w:ascii="Times New Roman" w:hAnsi="Times New Roman" w:cs="Times New Roman"/>
+          <w:sz w:val="32"/>
+          <w:szCs w:val="32"/>
         </w:rPr>
       </w:pPr>
       <w:r>
         <w:rPr>
           <w:rFonts w:ascii="Times New Roman" w:hAnsi="Times New Roman" w:cs="Times New Roman"/>
+          <w:sz w:val="32"/>
+          <w:szCs w:val="32"/>
         </w:rPr>
         <w:t>Họ tên sinh viên: Nguyễn Hoàng Hưng</w:t>
       </w:r>
@@ -41,11 +45,15 @@
       <w:pPr>
         <w:rPr>
           <w:rFonts w:ascii="Times New Roman" w:hAnsi="Times New Roman" w:cs="Times New Roman"/>
+          <w:sz w:val="32"/>
+          <w:szCs w:val="32"/>
         </w:rPr>
       </w:pPr>
       <w:r>
         <w:rPr>
           <w:rFonts w:ascii="Times New Roman" w:hAnsi="Times New Roman" w:cs="Times New Roman"/>
+          <w:sz w:val="32"/>
+          <w:szCs w:val="32"/>
         </w:rPr>
         <w:t xml:space="preserve">MSSV: DH52200737 </w:t>
       </w:r>
@@ -54,6 +62,8 @@
       <w:pPr>
         <w:rPr>
           <w:rFonts w:ascii="Times New Roman" w:hAnsi="Times New Roman" w:cs="Times New Roman"/>
+          <w:sz w:val="28"/>
+          <w:szCs w:val="28"/>
         </w:rPr>
       </w:pPr>
     </w:p>
@@ -61,6 +71,8 @@
       <w:pPr>
         <w:rPr>
           <w:rFonts w:ascii="Times New Roman" w:hAnsi="Times New Roman" w:cs="Times New Roman"/>
+          <w:sz w:val="28"/>
+          <w:szCs w:val="28"/>
         </w:rPr>
       </w:pPr>
     </w:p>
@@ -68,6 +80,8 @@
       <w:pPr>
         <w:rPr>
           <w:rFonts w:ascii="Times New Roman" w:hAnsi="Times New Roman" w:cs="Times New Roman"/>
+          <w:sz w:val="28"/>
+          <w:szCs w:val="28"/>
         </w:rPr>
       </w:pPr>
       <w:r>
@@ -75,12 +89,16 @@
           <w:rFonts w:ascii="Times New Roman" w:hAnsi="Times New Roman" w:cs="Times New Roman"/>
           <w:b/>
           <w:bCs/>
+          <w:sz w:val="28"/>
+          <w:szCs w:val="28"/>
         </w:rPr>
         <w:t>Báo cáo tuần 1</w:t>
       </w:r>
       <w:r>
         <w:rPr>
           <w:rFonts w:ascii="Times New Roman" w:hAnsi="Times New Roman" w:cs="Times New Roman"/>
+          <w:sz w:val="28"/>
+          <w:szCs w:val="28"/>
         </w:rPr>
         <w:t>: điền dataset, chọn đề tài, framework đã hoàn thành.</w:t>
       </w:r>
@@ -89,6 +107,8 @@
       <w:pPr>
         <w:rPr>
           <w:rFonts w:ascii="Times New Roman" w:hAnsi="Times New Roman" w:cs="Times New Roman"/>
+          <w:sz w:val="28"/>
+          <w:szCs w:val="28"/>
         </w:rPr>
       </w:pPr>
       <w:r>
@@ -96,14 +116,90 @@
           <w:rFonts w:ascii="Times New Roman" w:hAnsi="Times New Roman" w:cs="Times New Roman"/>
           <w:b/>
           <w:bCs/>
+          <w:sz w:val="28"/>
+          <w:szCs w:val="28"/>
         </w:rPr>
         <w:t>Báo cáo tuần 2</w:t>
       </w:r>
       <w:r>
         <w:rPr>
           <w:rFonts w:ascii="Times New Roman" w:hAnsi="Times New Roman" w:cs="Times New Roman"/>
+          <w:sz w:val="28"/>
+          <w:szCs w:val="28"/>
         </w:rPr>
         <w:t>: Tham gia học git, thực hành và up link git cho thầy đã hoàn thành.</w:t>
+      </w:r>
+    </w:p>
+    <w:p>
+      <w:pPr>
+        <w:rPr>
+          <w:rFonts w:ascii="Times New Roman" w:hAnsi="Times New Roman" w:cs="Times New Roman"/>
+          <w:b/>
+          <w:bCs/>
+          <w:sz w:val="28"/>
+          <w:szCs w:val="28"/>
+        </w:rPr>
+      </w:pPr>
+      <w:r>
+        <w:rPr>
+          <w:rFonts w:ascii="Times New Roman" w:hAnsi="Times New Roman" w:cs="Times New Roman"/>
+          <w:b/>
+          <w:bCs/>
+          <w:sz w:val="28"/>
+          <w:szCs w:val="28"/>
+        </w:rPr>
+        <w:t xml:space="preserve">Báo cáo tuần 3: </w:t>
+      </w:r>
+    </w:p>
+    <w:p>
+      <w:pPr>
+        <w:rPr>
+          <w:rFonts w:ascii="Times New Roman" w:hAnsi="Times New Roman" w:cs="Times New Roman"/>
+          <w:sz w:val="28"/>
+          <w:szCs w:val="28"/>
+        </w:rPr>
+      </w:pPr>
+      <w:r>
+        <w:rPr>
+          <w:rFonts w:ascii="Times New Roman" w:hAnsi="Times New Roman" w:cs="Times New Roman"/>
+          <w:sz w:val="28"/>
+          <w:szCs w:val="28"/>
+        </w:rPr>
+        <w:t xml:space="preserve">- Hoàn thiện layout bán hàng và layout cho Admin quản lý. Quản lý Admin trong Areas để dễ dàng kiểm soát phần bán hàng. </w:t>
+      </w:r>
+    </w:p>
+    <w:p>
+      <w:pPr>
+        <w:rPr>
+          <w:rFonts w:ascii="Times New Roman" w:hAnsi="Times New Roman" w:cs="Times New Roman"/>
+          <w:sz w:val="28"/>
+          <w:szCs w:val="28"/>
+        </w:rPr>
+      </w:pPr>
+      <w:r>
+        <w:rPr>
+          <w:rFonts w:ascii="Times New Roman" w:hAnsi="Times New Roman" w:cs="Times New Roman"/>
+          <w:sz w:val="28"/>
+          <w:szCs w:val="28"/>
+        </w:rPr>
+        <w:t>- Chưa có sự liên kết giữa 2 trang. Cần sự kết nối với CSDL để dùng tài khoản Admin đăng nhập trang quản lý cũng như cần CSDL để quản lý các sản phẩm ở trang bán hàng.</w:t>
+      </w:r>
+    </w:p>
+    <w:p>
+      <w:pPr>
+        <w:rPr>
+          <w:rFonts w:ascii="Times New Roman" w:hAnsi="Times New Roman" w:cs="Times New Roman"/>
+          <w:sz w:val="28"/>
+          <w:szCs w:val="28"/>
+        </w:rPr>
+      </w:pPr>
+      <w:r>
+        <w:rPr>
+          <w:rFonts w:ascii="Times New Roman" w:hAnsi="Times New Roman" w:cs="Times New Roman"/>
+          <w:sz w:val="28"/>
+          <w:szCs w:val="28"/>
+        </w:rPr>
+        <w:t>- Dự kiến tuần 4: Học cách kết nối CSDL, tạo database, các model cần thiết, tìm thêm hình ảnh các sản phẩm tăng độ đa dạng cho CSDL. Hiển thị các sản phẩm thông qua CSDL.</w:t>
       </w:r>
     </w:p>
     <w:sectPr>
@@ -114,6 +210,126 @@
     </w:sectPr>
   </w:body>
 </w:document>
+</file>
+
+<file path=word/numbering.xml><?xml version="1.0" encoding="utf-8"?>
+<w:numbering xmlns:wpc="http://schemas.microsoft.com/office/word/2010/wordprocessingCanvas" xmlns:cx="http://schemas.microsoft.com/office/drawing/2014/chartex" xmlns:cx1="http://schemas.microsoft.com/office/drawing/2015/9/8/chartex" xmlns:cx2="http://schemas.microsoft.com/office/drawing/2015/10/21/chartex" xmlns:cx3="http://schemas.microsoft.com/office/drawing/2016/5/9/chartex" xmlns:cx4="http://schemas.microsoft.com/office/drawing/2016/5/10/chartex" xmlns:cx5="http://schemas.microsoft.com/office/drawing/2016/5/11/chartex" xmlns:cx6="http://schemas.microsoft.com/office/drawing/2016/5/12/chartex" xmlns:cx7="http://schemas.microsoft.com/office/drawing/2016/5/13/chartex" xmlns:cx8="http://schemas.microsoft.com/office/drawing/2016/5/14/chartex" xmlns:mc="http://schemas.openxmlformats.org/markup-compatibility/2006" xmlns:aink="http://schemas.microsoft.com/office/drawing/2016/ink" xmlns:am3d="http://schemas.microsoft.com/office/drawing/2017/model3d" xmlns:o="urn:schemas-microsoft-com:office:office" xmlns:oel="http://schemas.microsoft.com/office/2019/extlst" xmlns:r="http://schemas.openxmlformats.org/officeDocument/2006/relationships" xmlns:m="http://schemas.openxmlformats.org/officeDocument/2006/math" xmlns:v="urn:schemas-microsoft-com:vml" xmlns:wp14="http://schemas.microsoft.com/office/word/2010/wordprocessingDrawing" xmlns:wp="http://schemas.openxmlformats.org/drawingml/2006/wordprocessingDrawing" xmlns:w10="urn:schemas-microsoft-com:office:word" xmlns:w="http://schemas.openxmlformats.org/wordprocessingml/2006/main" xmlns:w14="http://schemas.microsoft.com/office/word/2010/wordml" xmlns:w15="http://schemas.microsoft.com/office/word/2012/wordml" xmlns:w16cex="http://schemas.microsoft.com/office/word/2018/wordml/cex" xmlns:w16cid="http://schemas.microsoft.com/office/word/2016/wordml/cid" xmlns:w16="http://schemas.microsoft.com/office/word/2018/wordml" xmlns:w16du="http://schemas.microsoft.com/office/word/2023/wordml/word16du" xmlns:w16sdtdh="http://schemas.microsoft.com/office/word/2020/wordml/sdtdatahash" xmlns:w16sdtfl="http://schemas.microsoft.com/office/word/2024/wordml/sdtformatlock" xmlns:w16se="http://schemas.microsoft.com/office/word/2015/wordml/symex" xmlns:wpg="http://schemas.microsoft.com/office/word/2010/wordprocessingGroup" xmlns:wpi="http://schemas.microsoft.com/office/word/2010/wordprocessingInk" xmlns:wne="http://schemas.microsoft.com/office/word/2006/wordml" xmlns:wps="http://schemas.microsoft.com/office/word/2010/wordprocessingShape" mc:Ignorable="w14 w15 w16se w16cid w16 w16cex w16sdtdh w16sdtfl w16du wp14">
+  <w:abstractNum w:abstractNumId="0" w15:restartNumberingAfterBreak="0">
+    <w:nsid w:val="514B7701"/>
+    <w:multiLevelType w:val="hybridMultilevel"/>
+    <w:tmpl w:val="8A623A92"/>
+    <w:lvl w:ilvl="0" w:tplc="36CEEA78">
+      <w:numFmt w:val="bullet"/>
+      <w:lvlText w:val="-"/>
+      <w:lvlJc w:val="left"/>
+      <w:pPr>
+        <w:ind w:left="720" w:hanging="360"/>
+      </w:pPr>
+      <w:rPr>
+        <w:rFonts w:ascii="Times New Roman" w:eastAsiaTheme="minorHAnsi" w:hAnsi="Times New Roman" w:cs="Times New Roman" w:hint="default"/>
+      </w:rPr>
+    </w:lvl>
+    <w:lvl w:ilvl="1" w:tplc="04090003" w:tentative="1">
+      <w:start w:val="1"/>
+      <w:numFmt w:val="bullet"/>
+      <w:lvlText w:val="o"/>
+      <w:lvlJc w:val="left"/>
+      <w:pPr>
+        <w:ind w:left="1440" w:hanging="360"/>
+      </w:pPr>
+      <w:rPr>
+        <w:rFonts w:ascii="Courier New" w:hAnsi="Courier New" w:cs="Courier New" w:hint="default"/>
+      </w:rPr>
+    </w:lvl>
+    <w:lvl w:ilvl="2" w:tplc="04090005" w:tentative="1">
+      <w:start w:val="1"/>
+      <w:numFmt w:val="bullet"/>
+      <w:lvlText w:val=""/>
+      <w:lvlJc w:val="left"/>
+      <w:pPr>
+        <w:ind w:left="2160" w:hanging="360"/>
+      </w:pPr>
+      <w:rPr>
+        <w:rFonts w:ascii="Wingdings" w:hAnsi="Wingdings" w:hint="default"/>
+      </w:rPr>
+    </w:lvl>
+    <w:lvl w:ilvl="3" w:tplc="04090001" w:tentative="1">
+      <w:start w:val="1"/>
+      <w:numFmt w:val="bullet"/>
+      <w:lvlText w:val=""/>
+      <w:lvlJc w:val="left"/>
+      <w:pPr>
+        <w:ind w:left="2880" w:hanging="360"/>
+      </w:pPr>
+      <w:rPr>
+        <w:rFonts w:ascii="Symbol" w:hAnsi="Symbol" w:hint="default"/>
+      </w:rPr>
+    </w:lvl>
+    <w:lvl w:ilvl="4" w:tplc="04090003" w:tentative="1">
+      <w:start w:val="1"/>
+      <w:numFmt w:val="bullet"/>
+      <w:lvlText w:val="o"/>
+      <w:lvlJc w:val="left"/>
+      <w:pPr>
+        <w:ind w:left="3600" w:hanging="360"/>
+      </w:pPr>
+      <w:rPr>
+        <w:rFonts w:ascii="Courier New" w:hAnsi="Courier New" w:cs="Courier New" w:hint="default"/>
+      </w:rPr>
+    </w:lvl>
+    <w:lvl w:ilvl="5" w:tplc="04090005" w:tentative="1">
+      <w:start w:val="1"/>
+      <w:numFmt w:val="bullet"/>
+      <w:lvlText w:val=""/>
+      <w:lvlJc w:val="left"/>
+      <w:pPr>
+        <w:ind w:left="4320" w:hanging="360"/>
+      </w:pPr>
+      <w:rPr>
+        <w:rFonts w:ascii="Wingdings" w:hAnsi="Wingdings" w:hint="default"/>
+      </w:rPr>
+    </w:lvl>
+    <w:lvl w:ilvl="6" w:tplc="04090001" w:tentative="1">
+      <w:start w:val="1"/>
+      <w:numFmt w:val="bullet"/>
+      <w:lvlText w:val=""/>
+      <w:lvlJc w:val="left"/>
+      <w:pPr>
+        <w:ind w:left="5040" w:hanging="360"/>
+      </w:pPr>
+      <w:rPr>
+        <w:rFonts w:ascii="Symbol" w:hAnsi="Symbol" w:hint="default"/>
+      </w:rPr>
+    </w:lvl>
+    <w:lvl w:ilvl="7" w:tplc="04090003" w:tentative="1">
+      <w:start w:val="1"/>
+      <w:numFmt w:val="bullet"/>
+      <w:lvlText w:val="o"/>
+      <w:lvlJc w:val="left"/>
+      <w:pPr>
+        <w:ind w:left="5760" w:hanging="360"/>
+      </w:pPr>
+      <w:rPr>
+        <w:rFonts w:ascii="Courier New" w:hAnsi="Courier New" w:cs="Courier New" w:hint="default"/>
+      </w:rPr>
+    </w:lvl>
+    <w:lvl w:ilvl="8" w:tplc="04090005" w:tentative="1">
+      <w:start w:val="1"/>
+      <w:numFmt w:val="bullet"/>
+      <w:lvlText w:val=""/>
+      <w:lvlJc w:val="left"/>
+      <w:pPr>
+        <w:ind w:left="6480" w:hanging="360"/>
+      </w:pPr>
+      <w:rPr>
+        <w:rFonts w:ascii="Wingdings" w:hAnsi="Wingdings" w:hint="default"/>
+      </w:rPr>
+    </w:lvl>
+  </w:abstractNum>
+  <w:num w:numId="1" w16cid:durableId="1792478409">
+    <w:abstractNumId w:val="0"/>
+  </w:num>
+</w:numbering>
 </file>
 
 <file path=word/styles.xml><?xml version="1.0" encoding="utf-8"?>

</xml_diff>

<commit_message>
Viết báo cáo tuần 4, Clone layout admin, Tự tạo layout Admin riêng
</commit_message>
<xml_diff>
--- a/BaoCao.docx
+++ b/BaoCao.docx
@@ -200,6 +200,65 @@
           <w:szCs w:val="28"/>
         </w:rPr>
         <w:t>- Dự kiến tuần 4: Học cách kết nối CSDL, tạo database, các model cần thiết, tìm thêm hình ảnh các sản phẩm tăng độ đa dạng cho CSDL. Hiển thị các sản phẩm thông qua CSDL.</w:t>
+      </w:r>
+    </w:p>
+    <w:p>
+      <w:pPr>
+        <w:rPr>
+          <w:rFonts w:ascii="Times New Roman" w:hAnsi="Times New Roman" w:cs="Times New Roman"/>
+          <w:sz w:val="28"/>
+          <w:szCs w:val="28"/>
+        </w:rPr>
+      </w:pPr>
+      <w:r>
+        <w:rPr>
+          <w:rFonts w:ascii="Times New Roman" w:hAnsi="Times New Roman" w:cs="Times New Roman"/>
+          <w:sz w:val="28"/>
+          <w:szCs w:val="28"/>
+        </w:rPr>
+        <w:t>Báo cáo tuần 4:</w:t>
+      </w:r>
+    </w:p>
+    <w:p>
+      <w:pPr>
+        <w:rPr>
+          <w:rFonts w:ascii="Times New Roman" w:hAnsi="Times New Roman" w:cs="Times New Roman"/>
+          <w:sz w:val="28"/>
+          <w:szCs w:val="28"/>
+        </w:rPr>
+      </w:pPr>
+      <w:r>
+        <w:rPr>
+          <w:rFonts w:ascii="Times New Roman" w:hAnsi="Times New Roman" w:cs="Times New Roman"/>
+          <w:sz w:val="28"/>
+          <w:szCs w:val="28"/>
+        </w:rPr>
+        <w:t>-</w:t>
+      </w:r>
+      <w:r>
+        <w:rPr>
+          <w:rFonts w:ascii="Times New Roman" w:hAnsi="Times New Roman" w:cs="Times New Roman"/>
+          <w:sz w:val="28"/>
+          <w:szCs w:val="28"/>
+        </w:rPr>
+        <w:t xml:space="preserve"> Clone layout Admin và thực hiện nghiên cứu tự tạo 1 layout Admin riêng quản lý trong Areas</w:t>
+      </w:r>
+    </w:p>
+    <w:p>
+      <w:pPr>
+        <w:rPr>
+          <w:rFonts w:ascii="Times New Roman" w:hAnsi="Times New Roman" w:cs="Times New Roman"/>
+          <w:sz w:val="28"/>
+          <w:szCs w:val="28"/>
+        </w:rPr>
+      </w:pPr>
+      <w:r>
+        <w:rPr>
+          <w:rFonts w:ascii="Times New Roman" w:hAnsi="Times New Roman" w:cs="Times New Roman"/>
+          <w:sz w:val="28"/>
+          <w:szCs w:val="28"/>
+        </w:rPr>
+        <w:t>- Dự kiến tuần 5: Học cách kết nối CSDL</w:t>
       </w:r>
     </w:p>
     <w:sectPr>
@@ -326,8 +385,123 @@
       </w:rPr>
     </w:lvl>
   </w:abstractNum>
+  <w:abstractNum w:abstractNumId="1" w15:restartNumberingAfterBreak="0">
+    <w:nsid w:val="57FE04AD"/>
+    <w:multiLevelType w:val="hybridMultilevel"/>
+    <w:tmpl w:val="D152AFD0"/>
+    <w:lvl w:ilvl="0" w:tplc="8028FB6A">
+      <w:numFmt w:val="bullet"/>
+      <w:lvlText w:val="-"/>
+      <w:lvlJc w:val="left"/>
+      <w:pPr>
+        <w:ind w:left="720" w:hanging="360"/>
+      </w:pPr>
+      <w:rPr>
+        <w:rFonts w:ascii="Times New Roman" w:eastAsiaTheme="minorHAnsi" w:hAnsi="Times New Roman" w:cs="Times New Roman" w:hint="default"/>
+      </w:rPr>
+    </w:lvl>
+    <w:lvl w:ilvl="1" w:tplc="04090003" w:tentative="1">
+      <w:start w:val="1"/>
+      <w:numFmt w:val="bullet"/>
+      <w:lvlText w:val="o"/>
+      <w:lvlJc w:val="left"/>
+      <w:pPr>
+        <w:ind w:left="1440" w:hanging="360"/>
+      </w:pPr>
+      <w:rPr>
+        <w:rFonts w:ascii="Courier New" w:hAnsi="Courier New" w:cs="Courier New" w:hint="default"/>
+      </w:rPr>
+    </w:lvl>
+    <w:lvl w:ilvl="2" w:tplc="04090005" w:tentative="1">
+      <w:start w:val="1"/>
+      <w:numFmt w:val="bullet"/>
+      <w:lvlText w:val=""/>
+      <w:lvlJc w:val="left"/>
+      <w:pPr>
+        <w:ind w:left="2160" w:hanging="360"/>
+      </w:pPr>
+      <w:rPr>
+        <w:rFonts w:ascii="Wingdings" w:hAnsi="Wingdings" w:hint="default"/>
+      </w:rPr>
+    </w:lvl>
+    <w:lvl w:ilvl="3" w:tplc="04090001" w:tentative="1">
+      <w:start w:val="1"/>
+      <w:numFmt w:val="bullet"/>
+      <w:lvlText w:val=""/>
+      <w:lvlJc w:val="left"/>
+      <w:pPr>
+        <w:ind w:left="2880" w:hanging="360"/>
+      </w:pPr>
+      <w:rPr>
+        <w:rFonts w:ascii="Symbol" w:hAnsi="Symbol" w:hint="default"/>
+      </w:rPr>
+    </w:lvl>
+    <w:lvl w:ilvl="4" w:tplc="04090003" w:tentative="1">
+      <w:start w:val="1"/>
+      <w:numFmt w:val="bullet"/>
+      <w:lvlText w:val="o"/>
+      <w:lvlJc w:val="left"/>
+      <w:pPr>
+        <w:ind w:left="3600" w:hanging="360"/>
+      </w:pPr>
+      <w:rPr>
+        <w:rFonts w:ascii="Courier New" w:hAnsi="Courier New" w:cs="Courier New" w:hint="default"/>
+      </w:rPr>
+    </w:lvl>
+    <w:lvl w:ilvl="5" w:tplc="04090005" w:tentative="1">
+      <w:start w:val="1"/>
+      <w:numFmt w:val="bullet"/>
+      <w:lvlText w:val=""/>
+      <w:lvlJc w:val="left"/>
+      <w:pPr>
+        <w:ind w:left="4320" w:hanging="360"/>
+      </w:pPr>
+      <w:rPr>
+        <w:rFonts w:ascii="Wingdings" w:hAnsi="Wingdings" w:hint="default"/>
+      </w:rPr>
+    </w:lvl>
+    <w:lvl w:ilvl="6" w:tplc="04090001" w:tentative="1">
+      <w:start w:val="1"/>
+      <w:numFmt w:val="bullet"/>
+      <w:lvlText w:val=""/>
+      <w:lvlJc w:val="left"/>
+      <w:pPr>
+        <w:ind w:left="5040" w:hanging="360"/>
+      </w:pPr>
+      <w:rPr>
+        <w:rFonts w:ascii="Symbol" w:hAnsi="Symbol" w:hint="default"/>
+      </w:rPr>
+    </w:lvl>
+    <w:lvl w:ilvl="7" w:tplc="04090003" w:tentative="1">
+      <w:start w:val="1"/>
+      <w:numFmt w:val="bullet"/>
+      <w:lvlText w:val="o"/>
+      <w:lvlJc w:val="left"/>
+      <w:pPr>
+        <w:ind w:left="5760" w:hanging="360"/>
+      </w:pPr>
+      <w:rPr>
+        <w:rFonts w:ascii="Courier New" w:hAnsi="Courier New" w:cs="Courier New" w:hint="default"/>
+      </w:rPr>
+    </w:lvl>
+    <w:lvl w:ilvl="8" w:tplc="04090005" w:tentative="1">
+      <w:start w:val="1"/>
+      <w:numFmt w:val="bullet"/>
+      <w:lvlText w:val=""/>
+      <w:lvlJc w:val="left"/>
+      <w:pPr>
+        <w:ind w:left="6480" w:hanging="360"/>
+      </w:pPr>
+      <w:rPr>
+        <w:rFonts w:ascii="Wingdings" w:hAnsi="Wingdings" w:hint="default"/>
+      </w:rPr>
+    </w:lvl>
+  </w:abstractNum>
   <w:num w:numId="1" w16cid:durableId="1792478409">
     <w:abstractNumId w:val="0"/>
+  </w:num>
+  <w:num w:numId="2" w16cid:durableId="1847093409">
+    <w:abstractNumId w:val="1"/>
   </w:num>
 </w:numbering>
 </file>

</xml_diff>

<commit_message>
sửa lại đúng yêu cầu
</commit_message>
<xml_diff>
--- a/BaoCao.docx
+++ b/BaoCao.docx
@@ -241,7 +241,23 @@
           <w:sz w:val="28"/>
           <w:szCs w:val="28"/>
         </w:rPr>
-        <w:t xml:space="preserve"> Clone layout Admin và thực hiện nghiên cứu tự tạo 1 layout Admin riêng quản lý trong Areas</w:t>
+        <w:t xml:space="preserve"> Clone layout Admin và </w:t>
+      </w:r>
+      <w:r>
+        <w:rPr>
+          <w:rFonts w:ascii="Times New Roman" w:hAnsi="Times New Roman" w:cs="Times New Roman"/>
+          <w:sz w:val="28"/>
+          <w:szCs w:val="28"/>
+        </w:rPr>
+        <w:t>hoàn thiện hơn</w:t>
+      </w:r>
+      <w:r>
+        <w:rPr>
+          <w:rFonts w:ascii="Times New Roman" w:hAnsi="Times New Roman" w:cs="Times New Roman"/>
+          <w:sz w:val="28"/>
+          <w:szCs w:val="28"/>
+        </w:rPr>
+        <w:t xml:space="preserve"> layout Admin riêng quản lý trong Areas</w:t>
       </w:r>
     </w:p>
     <w:p>

</xml_diff>

<commit_message>
Chức năng login logout
</commit_message>
<xml_diff>
--- a/BaoCao.docx
+++ b/BaoCao.docx
@@ -275,6 +275,40 @@
           <w:szCs w:val="28"/>
         </w:rPr>
         <w:t>- Dự kiến tuần 5: Học cách kết nối CSDL</w:t>
+      </w:r>
+    </w:p>
+    <w:p>
+      <w:pPr>
+        <w:rPr>
+          <w:rFonts w:ascii="Times New Roman" w:hAnsi="Times New Roman" w:cs="Times New Roman"/>
+          <w:sz w:val="28"/>
+          <w:szCs w:val="28"/>
+        </w:rPr>
+      </w:pPr>
+      <w:r>
+        <w:rPr>
+          <w:rFonts w:ascii="Times New Roman" w:hAnsi="Times New Roman" w:cs="Times New Roman"/>
+          <w:sz w:val="28"/>
+          <w:szCs w:val="28"/>
+        </w:rPr>
+        <w:t xml:space="preserve">Báo cáo tuần 5: Báo cáo 50% tiến độ </w:t>
+      </w:r>
+    </w:p>
+    <w:p>
+      <w:pPr>
+        <w:rPr>
+          <w:rFonts w:ascii="Times New Roman" w:hAnsi="Times New Roman" w:cs="Times New Roman"/>
+          <w:sz w:val="28"/>
+          <w:szCs w:val="28"/>
+        </w:rPr>
+      </w:pPr>
+      <w:r>
+        <w:rPr>
+          <w:rFonts w:ascii="Times New Roman" w:hAnsi="Times New Roman" w:cs="Times New Roman"/>
+          <w:sz w:val="28"/>
+          <w:szCs w:val="28"/>
+        </w:rPr>
+        <w:t xml:space="preserve">Báo cáo tuần 6: Làm chức năng login/logout có sử dụng script và session lưu thông tin đăng nhập ( danh sách tĩnh ) </w:t>
       </w:r>
     </w:p>
     <w:sectPr>

</xml_diff>